<commit_message>
Updated and Added Examples
Custom Dialog, Navigation View, Drag and Drop, Photo Rotate, Input Dialog, Access Keys, Light Effect and Shade Effect
</commit_message>
<xml_diff>
--- a/docx/uwp-command-bar.docx
+++ b/docx/uwp-command-bar.docx
@@ -8,8 +8,6 @@
           <w:rFonts w:asciiTheme="minorHAnsi" w:hAnsiTheme="minorHAnsi"/>
         </w:rPr>
       </w:pPr>
-      <w:bookmarkStart w:id="0" w:name="_GoBack"/>
-      <w:bookmarkEnd w:id="0"/>
       <w:r>
         <w:rPr>
           <w:b/>
@@ -22,6 +20,7 @@
       <w:r>
         <w:t xml:space="preserve">is where </w:t>
       </w:r>
+      <w:proofErr w:type="spellStart"/>
       <w:r>
         <w:rPr>
           <w:b/>
@@ -29,6 +28,7 @@
         </w:rPr>
         <w:t>AppBarButton</w:t>
       </w:r>
+      <w:proofErr w:type="spellEnd"/>
       <w:r>
         <w:t xml:space="preserve"> Controls can be added, these allow a standard-looking interface for applications to perform actions or access options</w:t>
       </w:r>
@@ -293,12 +293,14 @@
             <w:r>
               <w:t xml:space="preserve"> as </w:t>
             </w:r>
+            <w:proofErr w:type="spellStart"/>
             <w:r>
               <w:rPr>
                 <w:b/>
               </w:rPr>
               <w:t>CommandBar</w:t>
             </w:r>
+            <w:proofErr w:type="spellEnd"/>
             <w:r>
               <w:t xml:space="preserve"> and select </w:t>
             </w:r>
@@ -583,12 +585,14 @@
             <w:r>
               <w:t xml:space="preserve"> select </w:t>
             </w:r>
+            <w:proofErr w:type="spellStart"/>
             <w:r>
               <w:rPr>
                 <w:b/>
               </w:rPr>
               <w:t>MainPage.xaml</w:t>
             </w:r>
+            <w:proofErr w:type="spellEnd"/>
           </w:p>
         </w:tc>
       </w:tr>
@@ -846,6 +850,7 @@
               </w:rPr>
               <w:t>&lt;</w:t>
             </w:r>
+            <w:proofErr w:type="spellStart"/>
             <w:r>
               <w:rPr>
                 <w:rFonts w:ascii="Consolas" w:hAnsi="Consolas" w:cs="Consolas"/>
@@ -854,14 +859,25 @@
               </w:rPr>
               <w:t>CommandBar</w:t>
             </w:r>
+            <w:proofErr w:type="spellEnd"/>
             <w:r>
               <w:rPr>
                 <w:rFonts w:ascii="Consolas" w:hAnsi="Consolas" w:cs="Consolas"/>
                 <w:color w:val="FF0000"/>
                 <w:lang w:val="en-GB"/>
               </w:rPr>
-              <w:t xml:space="preserve"> IsOpen</w:t>
-            </w:r>
+              <w:t xml:space="preserve"> </w:t>
+            </w:r>
+            <w:proofErr w:type="spellStart"/>
+            <w:r>
+              <w:rPr>
+                <w:rFonts w:ascii="Consolas" w:hAnsi="Consolas" w:cs="Consolas"/>
+                <w:color w:val="FF0000"/>
+                <w:lang w:val="en-GB"/>
+              </w:rPr>
+              <w:t>IsOpen</w:t>
+            </w:r>
+            <w:proofErr w:type="spellEnd"/>
             <w:r>
               <w:rPr>
                 <w:rFonts w:ascii="Consolas" w:hAnsi="Consolas" w:cs="Consolas"/>
@@ -876,8 +892,18 @@
                 <w:color w:val="FF0000"/>
                 <w:lang w:val="en-GB"/>
               </w:rPr>
-              <w:t xml:space="preserve"> IsSticky</w:t>
-            </w:r>
+              <w:t xml:space="preserve"> </w:t>
+            </w:r>
+            <w:proofErr w:type="spellStart"/>
+            <w:r>
+              <w:rPr>
+                <w:rFonts w:ascii="Consolas" w:hAnsi="Consolas" w:cs="Consolas"/>
+                <w:color w:val="FF0000"/>
+                <w:lang w:val="en-GB"/>
+              </w:rPr>
+              <w:t>IsSticky</w:t>
+            </w:r>
+            <w:proofErr w:type="spellEnd"/>
             <w:r>
               <w:rPr>
                 <w:rFonts w:ascii="Consolas" w:hAnsi="Consolas" w:cs="Consolas"/>
@@ -892,8 +918,18 @@
                 <w:color w:val="FF0000"/>
                 <w:lang w:val="en-GB"/>
               </w:rPr>
-              <w:t xml:space="preserve"> VerticalAlignment</w:t>
-            </w:r>
+              <w:t xml:space="preserve"> </w:t>
+            </w:r>
+            <w:proofErr w:type="spellStart"/>
+            <w:r>
+              <w:rPr>
+                <w:rFonts w:ascii="Consolas" w:hAnsi="Consolas" w:cs="Consolas"/>
+                <w:color w:val="FF0000"/>
+                <w:lang w:val="en-GB"/>
+              </w:rPr>
+              <w:t>VerticalAlignment</w:t>
+            </w:r>
+            <w:proofErr w:type="spellEnd"/>
             <w:r>
               <w:rPr>
                 <w:rFonts w:ascii="Consolas" w:hAnsi="Consolas" w:cs="Consolas"/>
@@ -931,6 +967,7 @@
               </w:rPr>
               <w:t>&lt;</w:t>
             </w:r>
+            <w:proofErr w:type="spellStart"/>
             <w:r>
               <w:rPr>
                 <w:rFonts w:ascii="Consolas" w:hAnsi="Consolas" w:cs="Consolas"/>
@@ -939,6 +976,7 @@
               </w:rPr>
               <w:t>CommandBar.SecondaryCommands</w:t>
             </w:r>
+            <w:proofErr w:type="spellEnd"/>
             <w:r>
               <w:rPr>
                 <w:rFonts w:ascii="Consolas" w:hAnsi="Consolas" w:cs="Consolas"/>
@@ -976,6 +1014,7 @@
               </w:rPr>
               <w:t>&lt;</w:t>
             </w:r>
+            <w:proofErr w:type="spellStart"/>
             <w:r>
               <w:rPr>
                 <w:rFonts w:ascii="Consolas" w:hAnsi="Consolas" w:cs="Consolas"/>
@@ -984,6 +1023,7 @@
               </w:rPr>
               <w:t>AppBarButton</w:t>
             </w:r>
+            <w:proofErr w:type="spellEnd"/>
             <w:r>
               <w:rPr>
                 <w:rFonts w:ascii="Consolas" w:hAnsi="Consolas" w:cs="Consolas"/>
@@ -1091,7 +1131,25 @@
                 <w:color w:val="0000FF"/>
                 <w:lang w:val="en-GB"/>
               </w:rPr>
-              <w:t>="Show_Click"/&gt;</w:t>
+              <w:t>="</w:t>
+            </w:r>
+            <w:proofErr w:type="spellStart"/>
+            <w:r>
+              <w:rPr>
+                <w:rFonts w:ascii="Consolas" w:hAnsi="Consolas" w:cs="Consolas"/>
+                <w:color w:val="0000FF"/>
+                <w:lang w:val="en-GB"/>
+              </w:rPr>
+              <w:t>Show_Click</w:t>
+            </w:r>
+            <w:proofErr w:type="spellEnd"/>
+            <w:r>
+              <w:rPr>
+                <w:rFonts w:ascii="Consolas" w:hAnsi="Consolas" w:cs="Consolas"/>
+                <w:color w:val="0000FF"/>
+                <w:lang w:val="en-GB"/>
+              </w:rPr>
+              <w:t>"/&gt;</w:t>
             </w:r>
           </w:p>
           <w:p>
@@ -1122,6 +1180,7 @@
               </w:rPr>
               <w:t>&lt;/</w:t>
             </w:r>
+            <w:proofErr w:type="spellStart"/>
             <w:r>
               <w:rPr>
                 <w:rFonts w:ascii="Consolas" w:hAnsi="Consolas" w:cs="Consolas"/>
@@ -1130,6 +1189,7 @@
               </w:rPr>
               <w:t>CommandBar.SecondaryCommands</w:t>
             </w:r>
+            <w:proofErr w:type="spellEnd"/>
             <w:r>
               <w:rPr>
                 <w:rFonts w:ascii="Consolas" w:hAnsi="Consolas" w:cs="Consolas"/>
@@ -1167,6 +1227,7 @@
               </w:rPr>
               <w:t>&lt;</w:t>
             </w:r>
+            <w:proofErr w:type="spellStart"/>
             <w:r>
               <w:rPr>
                 <w:rFonts w:ascii="Consolas" w:hAnsi="Consolas" w:cs="Consolas"/>
@@ -1175,6 +1236,7 @@
               </w:rPr>
               <w:t>AppBarButton</w:t>
             </w:r>
+            <w:proofErr w:type="spellEnd"/>
             <w:r>
               <w:rPr>
                 <w:rFonts w:ascii="Consolas" w:hAnsi="Consolas" w:cs="Consolas"/>
@@ -1266,7 +1328,25 @@
                 <w:color w:val="0000FF"/>
                 <w:lang w:val="en-GB"/>
               </w:rPr>
-              <w:t>="Show_Click"/&gt;</w:t>
+              <w:t>="</w:t>
+            </w:r>
+            <w:proofErr w:type="spellStart"/>
+            <w:r>
+              <w:rPr>
+                <w:rFonts w:ascii="Consolas" w:hAnsi="Consolas" w:cs="Consolas"/>
+                <w:color w:val="0000FF"/>
+                <w:lang w:val="en-GB"/>
+              </w:rPr>
+              <w:t>Show_Click</w:t>
+            </w:r>
+            <w:proofErr w:type="spellEnd"/>
+            <w:r>
+              <w:rPr>
+                <w:rFonts w:ascii="Consolas" w:hAnsi="Consolas" w:cs="Consolas"/>
+                <w:color w:val="0000FF"/>
+                <w:lang w:val="en-GB"/>
+              </w:rPr>
+              <w:t>"/&gt;</w:t>
             </w:r>
           </w:p>
           <w:p>
@@ -1284,6 +1364,7 @@
               </w:rPr>
               <w:t>&lt;/</w:t>
             </w:r>
+            <w:proofErr w:type="spellStart"/>
             <w:r>
               <w:rPr>
                 <w:rFonts w:ascii="Consolas" w:hAnsi="Consolas" w:cs="Consolas"/>
@@ -1292,6 +1373,7 @@
               </w:rPr>
               <w:t>CommandBar</w:t>
             </w:r>
+            <w:proofErr w:type="spellEnd"/>
             <w:r>
               <w:rPr>
                 <w:rFonts w:ascii="Consolas" w:hAnsi="Consolas" w:cs="Consolas"/>
@@ -1308,21 +1390,25 @@
       <w:pPr>
         <w:pStyle w:val="BlockQuote"/>
       </w:pPr>
+      <w:proofErr w:type="spellStart"/>
       <w:r>
         <w:rPr>
           <w:b/>
         </w:rPr>
         <w:t>CommandBar</w:t>
       </w:r>
+      <w:proofErr w:type="spellEnd"/>
       <w:r>
         <w:t xml:space="preserve"> is a Control that can contain </w:t>
       </w:r>
+      <w:proofErr w:type="spellStart"/>
       <w:r>
         <w:rPr>
           <w:b/>
         </w:rPr>
         <w:t>AppBarButton</w:t>
       </w:r>
+      <w:proofErr w:type="spellEnd"/>
       <w:r>
         <w:t xml:space="preserve"> that will be displayed o show the main toolbar of a </w:t>
       </w:r>
@@ -1495,12 +1581,48 @@
       <w:r>
         <w:rPr>
           <w:rStyle w:val="VerbatimChar"/>
+          <w:b/>
+          <w:bCs/>
+          <w:sz w:val="24"/>
         </w:rPr>
-        <w:t>public MainPage() { ... }</w:t>
+        <w:t xml:space="preserve">public </w:t>
+      </w:r>
+      <w:proofErr w:type="spellStart"/>
+      <w:proofErr w:type="gramStart"/>
+      <w:r>
+        <w:rPr>
+          <w:rStyle w:val="VerbatimChar"/>
+          <w:b/>
+          <w:bCs/>
+          <w:sz w:val="24"/>
+        </w:rPr>
+        <w:t>MainPage</w:t>
+      </w:r>
+      <w:proofErr w:type="spellEnd"/>
+      <w:r>
+        <w:rPr>
+          <w:rStyle w:val="VerbatimChar"/>
+          <w:b/>
+          <w:bCs/>
+          <w:sz w:val="24"/>
+        </w:rPr>
+        <w:t>(</w:t>
+      </w:r>
+      <w:proofErr w:type="gramEnd"/>
+      <w:r>
+        <w:rPr>
+          <w:rStyle w:val="VerbatimChar"/>
+          <w:b/>
+          <w:bCs/>
+          <w:sz w:val="24"/>
+        </w:rPr>
+        <w:t>) { ... }</w:t>
       </w:r>
       <w:r>
         <w:t xml:space="preserve"> the following Code should be entered:</w:t>
       </w:r>
+      <w:bookmarkStart w:id="0" w:name="_GoBack"/>
+      <w:bookmarkEnd w:id="0"/>
     </w:p>
     <w:tbl>
       <w:tblPr>
@@ -1558,8 +1680,36 @@
                 <w:color w:val="000000"/>
                 <w:lang w:val="en-GB"/>
               </w:rPr>
-              <w:t xml:space="preserve"> Show_Click(</w:t>
-            </w:r>
+              <w:t xml:space="preserve"> </w:t>
+            </w:r>
+            <w:proofErr w:type="spellStart"/>
+            <w:r>
+              <w:rPr>
+                <w:rFonts w:ascii="Consolas" w:hAnsi="Consolas" w:cs="Consolas"/>
+                <w:color w:val="000000"/>
+                <w:lang w:val="en-GB"/>
+              </w:rPr>
+              <w:t>Show_</w:t>
+            </w:r>
+            <w:proofErr w:type="gramStart"/>
+            <w:r>
+              <w:rPr>
+                <w:rFonts w:ascii="Consolas" w:hAnsi="Consolas" w:cs="Consolas"/>
+                <w:color w:val="000000"/>
+                <w:lang w:val="en-GB"/>
+              </w:rPr>
+              <w:t>Click</w:t>
+            </w:r>
+            <w:proofErr w:type="spellEnd"/>
+            <w:r>
+              <w:rPr>
+                <w:rFonts w:ascii="Consolas" w:hAnsi="Consolas" w:cs="Consolas"/>
+                <w:color w:val="000000"/>
+                <w:lang w:val="en-GB"/>
+              </w:rPr>
+              <w:t>(</w:t>
+            </w:r>
+            <w:proofErr w:type="gramEnd"/>
             <w:r>
               <w:rPr>
                 <w:rFonts w:ascii="Consolas" w:hAnsi="Consolas" w:cs="Consolas"/>
@@ -1574,7 +1724,25 @@
                 <w:color w:val="000000"/>
                 <w:lang w:val="en-GB"/>
               </w:rPr>
-              <w:t xml:space="preserve"> sender, RoutedEventArgs e)</w:t>
+              <w:t xml:space="preserve"> sender, </w:t>
+            </w:r>
+            <w:proofErr w:type="spellStart"/>
+            <w:r>
+              <w:rPr>
+                <w:rFonts w:ascii="Consolas" w:hAnsi="Consolas" w:cs="Consolas"/>
+                <w:color w:val="000000"/>
+                <w:lang w:val="en-GB"/>
+              </w:rPr>
+              <w:t>RoutedEventArgs</w:t>
+            </w:r>
+            <w:proofErr w:type="spellEnd"/>
+            <w:r>
+              <w:rPr>
+                <w:rFonts w:ascii="Consolas" w:hAnsi="Consolas" w:cs="Consolas"/>
+                <w:color w:val="000000"/>
+                <w:lang w:val="en-GB"/>
+              </w:rPr>
+              <w:t xml:space="preserve"> e)</w:t>
             </w:r>
           </w:p>
           <w:p>
@@ -1632,7 +1800,43 @@
                 <w:color w:val="000000"/>
                 <w:lang w:val="en-GB"/>
               </w:rPr>
-              <w:t xml:space="preserve"> (Hide.Visibility == Visibility.Collapsed)</w:t>
+              <w:t xml:space="preserve"> (</w:t>
+            </w:r>
+            <w:proofErr w:type="spellStart"/>
+            <w:r>
+              <w:rPr>
+                <w:rFonts w:ascii="Consolas" w:hAnsi="Consolas" w:cs="Consolas"/>
+                <w:color w:val="000000"/>
+                <w:lang w:val="en-GB"/>
+              </w:rPr>
+              <w:t>Hide.Visibility</w:t>
+            </w:r>
+            <w:proofErr w:type="spellEnd"/>
+            <w:r>
+              <w:rPr>
+                <w:rFonts w:ascii="Consolas" w:hAnsi="Consolas" w:cs="Consolas"/>
+                <w:color w:val="000000"/>
+                <w:lang w:val="en-GB"/>
+              </w:rPr>
+              <w:t xml:space="preserve"> == </w:t>
+            </w:r>
+            <w:proofErr w:type="spellStart"/>
+            <w:r>
+              <w:rPr>
+                <w:rFonts w:ascii="Consolas" w:hAnsi="Consolas" w:cs="Consolas"/>
+                <w:color w:val="000000"/>
+                <w:lang w:val="en-GB"/>
+              </w:rPr>
+              <w:t>Visibility.Collapsed</w:t>
+            </w:r>
+            <w:proofErr w:type="spellEnd"/>
+            <w:r>
+              <w:rPr>
+                <w:rFonts w:ascii="Consolas" w:hAnsi="Consolas" w:cs="Consolas"/>
+                <w:color w:val="000000"/>
+                <w:lang w:val="en-GB"/>
+              </w:rPr>
+              <w:t>)</w:t>
             </w:r>
           </w:p>
           <w:p>
@@ -1674,7 +1878,43 @@
                 <w:color w:val="000000"/>
                 <w:lang w:val="en-GB"/>
               </w:rPr>
-              <w:t xml:space="preserve">        Hide.Visibility = Visibility.Visible;</w:t>
+              <w:t xml:space="preserve">        </w:t>
+            </w:r>
+            <w:proofErr w:type="spellStart"/>
+            <w:r>
+              <w:rPr>
+                <w:rFonts w:ascii="Consolas" w:hAnsi="Consolas" w:cs="Consolas"/>
+                <w:color w:val="000000"/>
+                <w:lang w:val="en-GB"/>
+              </w:rPr>
+              <w:t>Hide.Visibility</w:t>
+            </w:r>
+            <w:proofErr w:type="spellEnd"/>
+            <w:r>
+              <w:rPr>
+                <w:rFonts w:ascii="Consolas" w:hAnsi="Consolas" w:cs="Consolas"/>
+                <w:color w:val="000000"/>
+                <w:lang w:val="en-GB"/>
+              </w:rPr>
+              <w:t xml:space="preserve"> = </w:t>
+            </w:r>
+            <w:proofErr w:type="spellStart"/>
+            <w:r>
+              <w:rPr>
+                <w:rFonts w:ascii="Consolas" w:hAnsi="Consolas" w:cs="Consolas"/>
+                <w:color w:val="000000"/>
+                <w:lang w:val="en-GB"/>
+              </w:rPr>
+              <w:t>Visibility.Visible</w:t>
+            </w:r>
+            <w:proofErr w:type="spellEnd"/>
+            <w:r>
+              <w:rPr>
+                <w:rFonts w:ascii="Consolas" w:hAnsi="Consolas" w:cs="Consolas"/>
+                <w:color w:val="000000"/>
+                <w:lang w:val="en-GB"/>
+              </w:rPr>
+              <w:t>;</w:t>
             </w:r>
           </w:p>
           <w:p>
@@ -1766,7 +2006,43 @@
                 <w:color w:val="000000"/>
                 <w:lang w:val="en-GB"/>
               </w:rPr>
-              <w:t xml:space="preserve">        Hide.Visibility = Visibility.Collapsed;</w:t>
+              <w:t xml:space="preserve">        </w:t>
+            </w:r>
+            <w:proofErr w:type="spellStart"/>
+            <w:r>
+              <w:rPr>
+                <w:rFonts w:ascii="Consolas" w:hAnsi="Consolas" w:cs="Consolas"/>
+                <w:color w:val="000000"/>
+                <w:lang w:val="en-GB"/>
+              </w:rPr>
+              <w:t>Hide.Visibility</w:t>
+            </w:r>
+            <w:proofErr w:type="spellEnd"/>
+            <w:r>
+              <w:rPr>
+                <w:rFonts w:ascii="Consolas" w:hAnsi="Consolas" w:cs="Consolas"/>
+                <w:color w:val="000000"/>
+                <w:lang w:val="en-GB"/>
+              </w:rPr>
+              <w:t xml:space="preserve"> = </w:t>
+            </w:r>
+            <w:proofErr w:type="spellStart"/>
+            <w:r>
+              <w:rPr>
+                <w:rFonts w:ascii="Consolas" w:hAnsi="Consolas" w:cs="Consolas"/>
+                <w:color w:val="000000"/>
+                <w:lang w:val="en-GB"/>
+              </w:rPr>
+              <w:t>Visibility.Collapsed</w:t>
+            </w:r>
+            <w:proofErr w:type="spellEnd"/>
+            <w:r>
+              <w:rPr>
+                <w:rFonts w:ascii="Consolas" w:hAnsi="Consolas" w:cs="Consolas"/>
+                <w:color w:val="000000"/>
+                <w:lang w:val="en-GB"/>
+              </w:rPr>
+              <w:t>;</w:t>
             </w:r>
           </w:p>
           <w:p>
@@ -1821,12 +2097,14 @@
       <w:pPr>
         <w:pStyle w:val="BlockQuote"/>
       </w:pPr>
+      <w:proofErr w:type="spellStart"/>
       <w:r>
         <w:rPr>
           <w:rStyle w:val="VerbatimChar"/>
         </w:rPr>
         <w:t>Show_Click</w:t>
       </w:r>
+      <w:proofErr w:type="spellEnd"/>
       <w:r>
         <w:t xml:space="preserve"> is an </w:t>
       </w:r>
@@ -1866,39 +2144,47 @@
       <w:r>
         <w:t xml:space="preserve"> the </w:t>
       </w:r>
+      <w:proofErr w:type="spellStart"/>
       <w:r>
         <w:rPr>
           <w:rStyle w:val="VerbatimChar"/>
         </w:rPr>
         <w:t>Hide.Visibility</w:t>
       </w:r>
+      <w:proofErr w:type="spellEnd"/>
       <w:r>
         <w:t xml:space="preserve"> is </w:t>
       </w:r>
+      <w:proofErr w:type="spellStart"/>
       <w:r>
         <w:rPr>
           <w:rStyle w:val="VerbatimChar"/>
         </w:rPr>
         <w:t>Visibility.Collapsed</w:t>
       </w:r>
+      <w:proofErr w:type="spellEnd"/>
       <w:r>
         <w:t xml:space="preserve"> will set </w:t>
       </w:r>
+      <w:proofErr w:type="spellStart"/>
       <w:r>
         <w:rPr>
           <w:rStyle w:val="VerbatimChar"/>
         </w:rPr>
         <w:t>Hide.Visibility</w:t>
       </w:r>
+      <w:proofErr w:type="spellEnd"/>
       <w:r>
         <w:t xml:space="preserve"> to </w:t>
       </w:r>
+      <w:proofErr w:type="spellStart"/>
       <w:r>
         <w:rPr>
           <w:rStyle w:val="VerbatimChar"/>
         </w:rPr>
         <w:t>Visibility.Visible</w:t>
       </w:r>
+      <w:proofErr w:type="spellEnd"/>
       <w:r>
         <w:t xml:space="preserve"> or </w:t>
       </w:r>
@@ -1911,21 +2197,25 @@
       <w:r>
         <w:t xml:space="preserve"> it will set </w:t>
       </w:r>
+      <w:proofErr w:type="spellStart"/>
       <w:r>
         <w:rPr>
           <w:rStyle w:val="VerbatimChar"/>
         </w:rPr>
         <w:t>Hide.Visibility</w:t>
       </w:r>
+      <w:proofErr w:type="spellEnd"/>
       <w:r>
         <w:t xml:space="preserve"> it to </w:t>
       </w:r>
+      <w:proofErr w:type="spellStart"/>
       <w:r>
         <w:rPr>
           <w:rStyle w:val="VerbatimChar"/>
         </w:rPr>
         <w:t>Visibility.Collapsed</w:t>
       </w:r>
+      <w:proofErr w:type="spellEnd"/>
       <w:r>
         <w:br w:type="page"/>
       </w:r>

</xml_diff>